<commit_message>
updated story points added
</commit_message>
<xml_diff>
--- a/User story/User stories 8.2.docx
+++ b/User story/User stories 8.2.docx
@@ -181,47 +181,35 @@
       <w:r>
         <w:t xml:space="preserve">track of my expenses. </w:t>
       </w:r>
+    </w:p>
+    <w:p>
+      <w:pPr>
+        <w:pStyle w:val="ListParagraph"/>
+        <w:numPr>
+          <w:ilvl w:val="0"/>
+          <w:numId w:val="1"/>
+        </w:numPr>
+      </w:pPr>
+      <w:r>
+        <w:t xml:space="preserve">As a designer I would want to obtain real time data from Melbourne traffic </w:t>
+      </w:r>
+      <w:r>
+        <w:t>so that I can</w:t>
+      </w:r>
+      <w:r>
+        <w:t xml:space="preserve"> update the user.</w:t>
+      </w:r>
+    </w:p>
+    <w:p>
+      <w:pPr>
+        <w:pStyle w:val="ListParagraph"/>
+        <w:numPr>
+          <w:ilvl w:val="0"/>
+          <w:numId w:val="1"/>
+        </w:numPr>
+      </w:pPr>
       <w:bookmarkStart w:id="0" w:name="_GoBack"/>
       <w:bookmarkEnd w:id="0"/>
-    </w:p>
-    <w:p>
-      <w:pPr>
-        <w:pStyle w:val="ListParagraph"/>
-        <w:numPr>
-          <w:ilvl w:val="0"/>
-          <w:numId w:val="1"/>
-        </w:numPr>
-      </w:pPr>
-      <w:r>
-        <w:t xml:space="preserve">As a designer I would want to obtain real time data from Melbourne traffic </w:t>
-      </w:r>
-      <w:r>
-        <w:t>so that I can</w:t>
-      </w:r>
-      <w:r>
-        <w:t xml:space="preserve"> update the user.</w:t>
-      </w:r>
-    </w:p>
-    <w:p>
-      <w:pPr>
-        <w:pStyle w:val="ListParagraph"/>
-        <w:numPr>
-          <w:ilvl w:val="0"/>
-          <w:numId w:val="1"/>
-        </w:numPr>
-      </w:pPr>
-      <w:r>
-        <w:t xml:space="preserve">As designer </w:t>
-      </w:r>
-    </w:p>
-    <w:p>
-      <w:pPr>
-        <w:pStyle w:val="ListParagraph"/>
-        <w:numPr>
-          <w:ilvl w:val="0"/>
-          <w:numId w:val="1"/>
-        </w:numPr>
-      </w:pPr>
       <w:r>
         <w:t xml:space="preserve">As a parking attendant I would want to login into the system to see the user and payment details of the clients. </w:t>
       </w:r>
@@ -235,16 +223,7 @@
         </w:numPr>
       </w:pPr>
       <w:r>
-        <w:t>As a parking attendant I would</w:t>
-      </w:r>
-      <w:r>
-        <w:t xml:space="preserve"> like </w:t>
-      </w:r>
-      <w:r>
-        <w:t xml:space="preserve">to see </w:t>
-      </w:r>
-      <w:r>
-        <w:t xml:space="preserve">the number of vehicles that are </w:t>
+        <w:t xml:space="preserve">As a parking attendant I would like to see the number of vehicles that are </w:t>
       </w:r>
       <w:r>
         <w:t>parked in the parking bay.</w:t>
@@ -487,6 +466,7 @@
     <w:lsdException w:name="HTML Sample" w:semiHidden="1" w:unhideWhenUsed="1"/>
     <w:lsdException w:name="HTML Typewriter" w:semiHidden="1" w:unhideWhenUsed="1"/>
     <w:lsdException w:name="HTML Variable" w:semiHidden="1" w:unhideWhenUsed="1"/>
+    <w:lsdException w:name="Normal Table" w:semiHidden="1" w:unhideWhenUsed="1"/>
     <w:lsdException w:name="annotation subject" w:semiHidden="1" w:unhideWhenUsed="1"/>
     <w:lsdException w:name="No List" w:semiHidden="1" w:unhideWhenUsed="1"/>
     <w:lsdException w:name="Outline List 1" w:semiHidden="1" w:unhideWhenUsed="1"/>
@@ -533,8 +513,10 @@
     <w:lsdException w:name="Table Subtle 2" w:semiHidden="1" w:unhideWhenUsed="1"/>
     <w:lsdException w:name="Table Web 1" w:semiHidden="1" w:unhideWhenUsed="1"/>
     <w:lsdException w:name="Table Web 2" w:semiHidden="1" w:unhideWhenUsed="1"/>
+    <w:lsdException w:name="Table Web 3" w:semiHidden="1" w:unhideWhenUsed="1"/>
     <w:lsdException w:name="Balloon Text" w:semiHidden="1" w:unhideWhenUsed="1"/>
     <w:lsdException w:name="Table Grid" w:uiPriority="39"/>
+    <w:lsdException w:name="Table Theme" w:semiHidden="1" w:unhideWhenUsed="1"/>
     <w:lsdException w:name="Placeholder Text" w:semiHidden="1"/>
     <w:lsdException w:name="No Spacing" w:uiPriority="1" w:qFormat="1"/>
     <w:lsdException w:name="Light Shading" w:uiPriority="60"/>

</xml_diff>

<commit_message>
Updated user stories and story points
</commit_message>
<xml_diff>
--- a/User story/User stories 8.2.docx
+++ b/User story/User stories 8.2.docx
@@ -2,36 +2,87 @@
 <file path=word/document.xml><?xml version="1.0" encoding="utf-8"?>
 <w:document xmlns:wpc="http://schemas.microsoft.com/office/word/2010/wordprocessingCanvas" xmlns:cx="http://schemas.microsoft.com/office/drawing/2014/chartex" xmlns:cx1="http://schemas.microsoft.com/office/drawing/2015/9/8/chartex" xmlns:cx2="http://schemas.microsoft.com/office/drawing/2015/10/21/chartex" xmlns:cx3="http://schemas.microsoft.com/office/drawing/2016/5/9/chartex" xmlns:cx4="http://schemas.microsoft.com/office/drawing/2016/5/10/chartex" xmlns:cx5="http://schemas.microsoft.com/office/drawing/2016/5/11/chartex" xmlns:cx6="http://schemas.microsoft.com/office/drawing/2016/5/12/chartex" xmlns:cx7="http://schemas.microsoft.com/office/drawing/2016/5/13/chartex" xmlns:cx8="http://schemas.microsoft.com/office/drawing/2016/5/14/chartex" xmlns:mc="http://schemas.openxmlformats.org/markup-compatibility/2006" xmlns:aink="http://schemas.microsoft.com/office/drawing/2016/ink" xmlns:am3d="http://schemas.microsoft.com/office/drawing/2017/model3d" xmlns:o="urn:schemas-microsoft-com:office:office" xmlns:r="http://schemas.openxmlformats.org/officeDocument/2006/relationships" xmlns:m="http://schemas.openxmlformats.org/officeDocument/2006/math" xmlns:v="urn:schemas-microsoft-com:vml" xmlns:wp14="http://schemas.microsoft.com/office/word/2010/wordprocessingDrawing" xmlns:wp="http://schemas.openxmlformats.org/drawingml/2006/wordprocessingDrawing" xmlns:w10="urn:schemas-microsoft-com:office:word" xmlns:w="http://schemas.openxmlformats.org/wordprocessingml/2006/main" xmlns:w14="http://schemas.microsoft.com/office/word/2010/wordml" xmlns:w15="http://schemas.microsoft.com/office/word/2012/wordml" xmlns:w16cid="http://schemas.microsoft.com/office/word/2016/wordml/cid" xmlns:w16se="http://schemas.microsoft.com/office/word/2015/wordml/symex" xmlns:wpg="http://schemas.microsoft.com/office/word/2010/wordprocessingGroup" xmlns:wpi="http://schemas.microsoft.com/office/word/2010/wordprocessingInk" xmlns:wne="http://schemas.microsoft.com/office/word/2006/wordml" xmlns:wps="http://schemas.microsoft.com/office/word/2010/wordprocessingShape" mc:Ignorable="w14 w15 w16se w16cid wp14">
   <w:body>
-    <w:p/>
-    <w:p/>
-    <w:p/>
-    <w:p>
-      <w:r>
+    <w:p>
+      <w:pPr>
+        <w:rPr>
+          <w:rFonts w:ascii="Times New Roman" w:hAnsi="Times New Roman" w:cs="Times New Roman"/>
+        </w:rPr>
+      </w:pPr>
+      <w:bookmarkStart w:id="0" w:name="_GoBack"/>
+    </w:p>
+    <w:p>
+      <w:pPr>
+        <w:rPr>
+          <w:rFonts w:ascii="Times New Roman" w:hAnsi="Times New Roman" w:cs="Times New Roman"/>
+        </w:rPr>
+      </w:pPr>
+    </w:p>
+    <w:p>
+      <w:pPr>
+        <w:rPr>
+          <w:rFonts w:ascii="Times New Roman" w:hAnsi="Times New Roman" w:cs="Times New Roman"/>
+        </w:rPr>
+      </w:pPr>
+    </w:p>
+    <w:p>
+      <w:pPr>
+        <w:rPr>
+          <w:rFonts w:ascii="Times New Roman" w:hAnsi="Times New Roman" w:cs="Times New Roman"/>
+        </w:rPr>
+      </w:pPr>
+      <w:r>
+        <w:rPr>
+          <w:rFonts w:ascii="Times New Roman" w:hAnsi="Times New Roman" w:cs="Times New Roman"/>
+        </w:rPr>
         <w:t>User stories</w:t>
       </w:r>
     </w:p>
-    <w:p/>
-    <w:p>
-      <w:pPr>
-        <w:pStyle w:val="ListParagraph"/>
-        <w:numPr>
-          <w:ilvl w:val="0"/>
-          <w:numId w:val="1"/>
-        </w:numPr>
-      </w:pPr>
-      <w:r>
+    <w:p>
+      <w:pPr>
+        <w:rPr>
+          <w:rFonts w:ascii="Times New Roman" w:hAnsi="Times New Roman" w:cs="Times New Roman"/>
+        </w:rPr>
+      </w:pPr>
+    </w:p>
+    <w:p>
+      <w:pPr>
+        <w:pStyle w:val="ListParagraph"/>
+        <w:numPr>
+          <w:ilvl w:val="0"/>
+          <w:numId w:val="1"/>
+        </w:numPr>
+        <w:rPr>
+          <w:rFonts w:ascii="Times New Roman" w:hAnsi="Times New Roman" w:cs="Times New Roman"/>
+        </w:rPr>
+      </w:pPr>
+      <w:r>
+        <w:rPr>
+          <w:rFonts w:ascii="Times New Roman" w:hAnsi="Times New Roman" w:cs="Times New Roman"/>
+        </w:rPr>
         <w:t>As a user I would like to know about available parking spots</w:t>
       </w:r>
       <w:r>
+        <w:rPr>
+          <w:rFonts w:ascii="Times New Roman" w:hAnsi="Times New Roman" w:cs="Times New Roman"/>
+        </w:rPr>
         <w:t xml:space="preserve"> in a specific venue</w:t>
       </w:r>
       <w:r>
+        <w:rPr>
+          <w:rFonts w:ascii="Times New Roman" w:hAnsi="Times New Roman" w:cs="Times New Roman"/>
+        </w:rPr>
         <w:t xml:space="preserve"> before my departure</w:t>
       </w:r>
       <w:r>
+        <w:rPr>
+          <w:rFonts w:ascii="Times New Roman" w:hAnsi="Times New Roman" w:cs="Times New Roman"/>
+        </w:rPr>
         <w:t xml:space="preserve"> so that it will be more convenient for me</w:t>
       </w:r>
       <w:r>
+        <w:rPr>
+          <w:rFonts w:ascii="Times New Roman" w:hAnsi="Times New Roman" w:cs="Times New Roman"/>
+        </w:rPr>
         <w:t>.</w:t>
       </w:r>
     </w:p>
@@ -42,14 +93,26 @@
           <w:ilvl w:val="0"/>
           <w:numId w:val="1"/>
         </w:numPr>
-      </w:pPr>
-      <w:r>
+        <w:rPr>
+          <w:rFonts w:ascii="Times New Roman" w:hAnsi="Times New Roman" w:cs="Times New Roman"/>
+        </w:rPr>
+      </w:pPr>
+      <w:r>
+        <w:rPr>
+          <w:rFonts w:ascii="Times New Roman" w:hAnsi="Times New Roman" w:cs="Times New Roman"/>
+        </w:rPr>
         <w:t>As a user I would l</w:t>
       </w:r>
       <w:r>
+        <w:rPr>
+          <w:rFonts w:ascii="Times New Roman" w:hAnsi="Times New Roman" w:cs="Times New Roman"/>
+        </w:rPr>
         <w:t>ike to know about parking venues available</w:t>
       </w:r>
       <w:r>
+        <w:rPr>
+          <w:rFonts w:ascii="Times New Roman" w:hAnsi="Times New Roman" w:cs="Times New Roman"/>
+        </w:rPr>
         <w:t xml:space="preserve"> so that I could know if they are near to the place that I want to visit.</w:t>
       </w:r>
     </w:p>
@@ -60,14 +123,26 @@
           <w:ilvl w:val="0"/>
           <w:numId w:val="1"/>
         </w:numPr>
-      </w:pPr>
-      <w:r>
+        <w:rPr>
+          <w:rFonts w:ascii="Times New Roman" w:hAnsi="Times New Roman" w:cs="Times New Roman"/>
+        </w:rPr>
+      </w:pPr>
+      <w:r>
+        <w:rPr>
+          <w:rFonts w:ascii="Times New Roman" w:hAnsi="Times New Roman" w:cs="Times New Roman"/>
+        </w:rPr>
         <w:t>As a user I would like to get updated frequently about the spaces available for parking</w:t>
       </w:r>
       <w:r>
+        <w:rPr>
+          <w:rFonts w:ascii="Times New Roman" w:hAnsi="Times New Roman" w:cs="Times New Roman"/>
+        </w:rPr>
         <w:t xml:space="preserve"> so that I can know which spots are available</w:t>
       </w:r>
       <w:r>
+        <w:rPr>
+          <w:rFonts w:ascii="Times New Roman" w:hAnsi="Times New Roman" w:cs="Times New Roman"/>
+        </w:rPr>
         <w:t>.</w:t>
       </w:r>
     </w:p>
@@ -78,8 +153,14 @@
           <w:ilvl w:val="0"/>
           <w:numId w:val="1"/>
         </w:numPr>
-      </w:pPr>
-      <w:r>
+        <w:rPr>
+          <w:rFonts w:ascii="Times New Roman" w:hAnsi="Times New Roman" w:cs="Times New Roman"/>
+        </w:rPr>
+      </w:pPr>
+      <w:r>
+        <w:rPr>
+          <w:rFonts w:ascii="Times New Roman" w:hAnsi="Times New Roman" w:cs="Times New Roman"/>
+        </w:rPr>
         <w:t>As a user I would like to do my payment from the application so that it is easy and hassle free.</w:t>
       </w:r>
     </w:p>
@@ -90,8 +171,14 @@
           <w:ilvl w:val="0"/>
           <w:numId w:val="1"/>
         </w:numPr>
-      </w:pPr>
-      <w:r>
+        <w:rPr>
+          <w:rFonts w:ascii="Times New Roman" w:hAnsi="Times New Roman" w:cs="Times New Roman"/>
+        </w:rPr>
+      </w:pPr>
+      <w:r>
+        <w:rPr>
+          <w:rFonts w:ascii="Times New Roman" w:hAnsi="Times New Roman" w:cs="Times New Roman"/>
+        </w:rPr>
         <w:t xml:space="preserve">As a user I would want to make a user profile so that I can obtain the services of the system. </w:t>
       </w:r>
     </w:p>
@@ -102,14 +189,26 @@
           <w:ilvl w:val="0"/>
           <w:numId w:val="1"/>
         </w:numPr>
-      </w:pPr>
-      <w:r>
+        <w:rPr>
+          <w:rFonts w:ascii="Times New Roman" w:hAnsi="Times New Roman" w:cs="Times New Roman"/>
+        </w:rPr>
+      </w:pPr>
+      <w:r>
+        <w:rPr>
+          <w:rFonts w:ascii="Times New Roman" w:hAnsi="Times New Roman" w:cs="Times New Roman"/>
+        </w:rPr>
         <w:t>As a user I would like to log</w:t>
       </w:r>
       <w:r>
+        <w:rPr>
+          <w:rFonts w:ascii="Times New Roman" w:hAnsi="Times New Roman" w:cs="Times New Roman"/>
+        </w:rPr>
         <w:t>in/sigh out</w:t>
       </w:r>
       <w:r>
+        <w:rPr>
+          <w:rFonts w:ascii="Times New Roman" w:hAnsi="Times New Roman" w:cs="Times New Roman"/>
+        </w:rPr>
         <w:t xml:space="preserve"> my profile so that I can track my parking statues.</w:t>
       </w:r>
     </w:p>
@@ -120,23 +219,44 @@
           <w:ilvl w:val="0"/>
           <w:numId w:val="1"/>
         </w:numPr>
-      </w:pPr>
-      <w:r>
+        <w:rPr>
+          <w:rFonts w:ascii="Times New Roman" w:hAnsi="Times New Roman" w:cs="Times New Roman"/>
+        </w:rPr>
+      </w:pPr>
+      <w:r>
+        <w:rPr>
+          <w:rFonts w:ascii="Times New Roman" w:hAnsi="Times New Roman" w:cs="Times New Roman"/>
+        </w:rPr>
         <w:t xml:space="preserve">As a designer I would like to </w:t>
       </w:r>
       <w:r>
+        <w:rPr>
+          <w:rFonts w:ascii="Times New Roman" w:hAnsi="Times New Roman" w:cs="Times New Roman"/>
+        </w:rPr>
         <w:t xml:space="preserve">have </w:t>
       </w:r>
       <w:r>
+        <w:rPr>
+          <w:rFonts w:ascii="Times New Roman" w:hAnsi="Times New Roman" w:cs="Times New Roman"/>
+        </w:rPr>
         <w:t>feedback so that I can update</w:t>
       </w:r>
       <w:r>
+        <w:rPr>
+          <w:rFonts w:ascii="Times New Roman" w:hAnsi="Times New Roman" w:cs="Times New Roman"/>
+        </w:rPr>
         <w:t xml:space="preserve"> the system</w:t>
       </w:r>
       <w:r>
+        <w:rPr>
+          <w:rFonts w:ascii="Times New Roman" w:hAnsi="Times New Roman" w:cs="Times New Roman"/>
+        </w:rPr>
         <w:t xml:space="preserve">. </w:t>
       </w:r>
       <w:r>
+        <w:rPr>
+          <w:rFonts w:ascii="Times New Roman" w:hAnsi="Times New Roman" w:cs="Times New Roman"/>
+        </w:rPr>
         <w:t xml:space="preserve"> </w:t>
       </w:r>
     </w:p>
@@ -147,11 +267,20 @@
           <w:ilvl w:val="0"/>
           <w:numId w:val="1"/>
         </w:numPr>
-      </w:pPr>
-      <w:r>
+        <w:rPr>
+          <w:rFonts w:ascii="Times New Roman" w:hAnsi="Times New Roman" w:cs="Times New Roman"/>
+        </w:rPr>
+      </w:pPr>
+      <w:r>
+        <w:rPr>
+          <w:rFonts w:ascii="Times New Roman" w:hAnsi="Times New Roman" w:cs="Times New Roman"/>
+        </w:rPr>
         <w:t>As a designer I would like to know about the user requirements</w:t>
       </w:r>
       <w:r>
+        <w:rPr>
+          <w:rFonts w:ascii="Times New Roman" w:hAnsi="Times New Roman" w:cs="Times New Roman"/>
+        </w:rPr>
         <w:t xml:space="preserve"> so that I can design the system in a user-friendly manner.</w:t>
       </w:r>
     </w:p>
@@ -162,8 +291,14 @@
           <w:ilvl w:val="0"/>
           <w:numId w:val="1"/>
         </w:numPr>
-      </w:pPr>
-      <w:r>
+        <w:rPr>
+          <w:rFonts w:ascii="Times New Roman" w:hAnsi="Times New Roman" w:cs="Times New Roman"/>
+        </w:rPr>
+      </w:pPr>
+      <w:r>
+        <w:rPr>
+          <w:rFonts w:ascii="Times New Roman" w:hAnsi="Times New Roman" w:cs="Times New Roman"/>
+        </w:rPr>
         <w:t>As a user I would like to manage my account so that I can change my personal details when it needs changing. (ex: phone number, address, etc)</w:t>
       </w:r>
     </w:p>
@@ -174,11 +309,20 @@
           <w:ilvl w:val="0"/>
           <w:numId w:val="1"/>
         </w:numPr>
-      </w:pPr>
-      <w:r>
+        <w:rPr>
+          <w:rFonts w:ascii="Times New Roman" w:hAnsi="Times New Roman" w:cs="Times New Roman"/>
+        </w:rPr>
+      </w:pPr>
+      <w:r>
+        <w:rPr>
+          <w:rFonts w:ascii="Times New Roman" w:hAnsi="Times New Roman" w:cs="Times New Roman"/>
+        </w:rPr>
         <w:t xml:space="preserve">As a user I would like to see a log of my payments so that I can keep a </w:t>
       </w:r>
       <w:r>
+        <w:rPr>
+          <w:rFonts w:ascii="Times New Roman" w:hAnsi="Times New Roman" w:cs="Times New Roman"/>
+        </w:rPr>
         <w:t xml:space="preserve">track of my expenses. </w:t>
       </w:r>
     </w:p>
@@ -189,14 +333,26 @@
           <w:ilvl w:val="0"/>
           <w:numId w:val="1"/>
         </w:numPr>
-      </w:pPr>
-      <w:r>
+        <w:rPr>
+          <w:rFonts w:ascii="Times New Roman" w:hAnsi="Times New Roman" w:cs="Times New Roman"/>
+        </w:rPr>
+      </w:pPr>
+      <w:r>
+        <w:rPr>
+          <w:rFonts w:ascii="Times New Roman" w:hAnsi="Times New Roman" w:cs="Times New Roman"/>
+        </w:rPr>
         <w:t xml:space="preserve">As a designer I would want to obtain real time data from Melbourne traffic </w:t>
       </w:r>
       <w:r>
+        <w:rPr>
+          <w:rFonts w:ascii="Times New Roman" w:hAnsi="Times New Roman" w:cs="Times New Roman"/>
+        </w:rPr>
         <w:t>so that I can</w:t>
       </w:r>
       <w:r>
+        <w:rPr>
+          <w:rFonts w:ascii="Times New Roman" w:hAnsi="Times New Roman" w:cs="Times New Roman"/>
+        </w:rPr>
         <w:t xml:space="preserve"> update the user.</w:t>
       </w:r>
     </w:p>
@@ -207,10 +363,14 @@
           <w:ilvl w:val="0"/>
           <w:numId w:val="1"/>
         </w:numPr>
-      </w:pPr>
-      <w:bookmarkStart w:id="0" w:name="_GoBack"/>
-      <w:bookmarkEnd w:id="0"/>
-      <w:r>
+        <w:rPr>
+          <w:rFonts w:ascii="Times New Roman" w:hAnsi="Times New Roman" w:cs="Times New Roman"/>
+        </w:rPr>
+      </w:pPr>
+      <w:r>
+        <w:rPr>
+          <w:rFonts w:ascii="Times New Roman" w:hAnsi="Times New Roman" w:cs="Times New Roman"/>
+        </w:rPr>
         <w:t xml:space="preserve">As a parking attendant I would want to login into the system to see the user and payment details of the clients. </w:t>
       </w:r>
     </w:p>
@@ -221,11 +381,20 @@
           <w:ilvl w:val="0"/>
           <w:numId w:val="1"/>
         </w:numPr>
-      </w:pPr>
-      <w:r>
+        <w:rPr>
+          <w:rFonts w:ascii="Times New Roman" w:hAnsi="Times New Roman" w:cs="Times New Roman"/>
+        </w:rPr>
+      </w:pPr>
+      <w:r>
+        <w:rPr>
+          <w:rFonts w:ascii="Times New Roman" w:hAnsi="Times New Roman" w:cs="Times New Roman"/>
+        </w:rPr>
         <w:t xml:space="preserve">As a parking attendant I would like to see the number of vehicles that are </w:t>
       </w:r>
       <w:r>
+        <w:rPr>
+          <w:rFonts w:ascii="Times New Roman" w:hAnsi="Times New Roman" w:cs="Times New Roman"/>
+        </w:rPr>
         <w:t>parked in the parking bay.</w:t>
       </w:r>
     </w:p>
@@ -236,12 +405,25 @@
           <w:ilvl w:val="0"/>
           <w:numId w:val="1"/>
         </w:numPr>
-      </w:pPr>
-      <w:r>
+        <w:rPr>
+          <w:rFonts w:ascii="Times New Roman" w:hAnsi="Times New Roman" w:cs="Times New Roman"/>
+        </w:rPr>
+      </w:pPr>
+      <w:r>
+        <w:rPr>
+          <w:rFonts w:ascii="Times New Roman" w:hAnsi="Times New Roman" w:cs="Times New Roman"/>
+        </w:rPr>
         <w:t>As an administrator I would like to have access to the system to add/remove authorized persons to operate the system. (ex: parking attendants)</w:t>
       </w:r>
     </w:p>
-    <w:p/>
+    <w:p>
+      <w:pPr>
+        <w:rPr>
+          <w:rFonts w:ascii="Times New Roman" w:hAnsi="Times New Roman" w:cs="Times New Roman"/>
+        </w:rPr>
+      </w:pPr>
+    </w:p>
+    <w:bookmarkEnd w:id="0"/>
     <w:p/>
     <w:sectPr>
       <w:pgSz w:w="11900" w:h="16840"/>
@@ -360,7 +542,7 @@
     </w:rPrDefault>
     <w:pPrDefault/>
   </w:docDefaults>
-  <w:latentStyles w:defLockedState="0" w:defUIPriority="99" w:defSemiHidden="0" w:defUnhideWhenUsed="0" w:defQFormat="0" w:count="377">
+  <w:latentStyles w:defLockedState="0" w:defUIPriority="99" w:defSemiHidden="0" w:defUnhideWhenUsed="0" w:defQFormat="0" w:count="375">
     <w:lsdException w:name="Normal" w:uiPriority="0" w:qFormat="1"/>
     <w:lsdException w:name="heading 1" w:uiPriority="9" w:qFormat="1"/>
     <w:lsdException w:name="heading 2" w:semiHidden="1" w:uiPriority="9" w:unhideWhenUsed="1" w:qFormat="1"/>
@@ -736,8 +918,6 @@
     <w:lsdException w:name="Smart Hyperlink" w:semiHidden="1" w:unhideWhenUsed="1"/>
     <w:lsdException w:name="Hashtag" w:semiHidden="1" w:unhideWhenUsed="1"/>
     <w:lsdException w:name="Unresolved Mention" w:semiHidden="1" w:unhideWhenUsed="1"/>
-    <w:lsdException w:name="Smart Link" w:semiHidden="1" w:unhideWhenUsed="1"/>
-    <w:lsdException w:name="Smart Link Error" w:semiHidden="1" w:unhideWhenUsed="1"/>
   </w:latentStyles>
   <w:style w:type="paragraph" w:default="1" w:styleId="Normal">
     <w:name w:val="Normal"/>

</xml_diff>